<commit_message>
gantt aggiornato e docu personale
</commit_message>
<xml_diff>
--- a/3_Documentazione/DocumentazioneReverseProxyReteNera.docx
+++ b/3_Documentazione/DocumentazioneReverseProxyReteNera.docx
@@ -3152,32 +3152,10 @@
         <w:rPr>
           <w:lang w:val="it-IT"/>
         </w:rPr>
-        <w:t>Lo scopo del progetto (scopi didattici/scopi operativi)</w:t>
-      </w:r>
-      <w:r>
-        <w:rPr>
-          <w:lang w:val="it-IT"/>
-        </w:rPr>
-        <w:t>. Dovrebbe descrivere il mandato</w:t>
-      </w:r>
-      <w:r>
-        <w:rPr>
-          <w:lang w:val="it-IT"/>
-        </w:rPr>
-        <w:t>, ma non vanno ricopiate le informazioni del quaderno dei compiti</w:t>
-      </w:r>
-      <w:r>
-        <w:rPr>
-          <w:lang w:val="it-IT"/>
-        </w:rPr>
-        <w:t xml:space="preserve"> (che va invece allegato)</w:t>
-      </w:r>
-      <w:r>
-        <w:rPr>
-          <w:lang w:val="it-IT"/>
-        </w:rPr>
-        <w:t>.</w:t>
-      </w:r>
+        <w:t>Lo scopo del progetto è creare e configurare due reverse proxy per la rete nera della scuola. Verso la fine del progetto si dovrà decidere quale è più adeguato.</w:t>
+      </w:r>
+      <w:bookmarkStart w:id="4" w:name="_GoBack"/>
+      <w:bookmarkEnd w:id="4"/>
     </w:p>
     <w:p>
       <w:pPr>
@@ -3189,7 +3167,7 @@
       <w:r>
         <w:br w:type="page"/>
       </w:r>
-      <w:bookmarkStart w:id="4" w:name="_Toc94790445"/>
+      <w:bookmarkStart w:id="5" w:name="_Toc94790445"/>
       <w:r>
         <w:rPr>
           <w:lang w:val="it-IT"/>
@@ -3197,190 +3175,36 @@
         <w:lastRenderedPageBreak/>
         <w:t>Analisi</w:t>
       </w:r>
-      <w:bookmarkEnd w:id="4"/>
+      <w:bookmarkEnd w:id="5"/>
     </w:p>
     <w:p>
       <w:pPr>
         <w:pStyle w:val="Titolo2"/>
       </w:pPr>
-      <w:bookmarkStart w:id="5" w:name="_Toc94790446"/>
+      <w:bookmarkStart w:id="6" w:name="_Toc94790446"/>
       <w:r>
         <w:t>Analisi del dominio</w:t>
       </w:r>
-      <w:bookmarkEnd w:id="5"/>
-    </w:p>
-    <w:p>
-      <w:pPr>
-        <w:rPr>
-          <w:lang w:val="it-IT"/>
-        </w:rPr>
-      </w:pPr>
-      <w:r>
-        <w:rPr>
-          <w:lang w:val="it-IT"/>
-        </w:rPr>
-        <w:t>Questo capitolo dovrebbe descrivere il contesto in cui il prodotto verrà utilizzato, da questa analisi dovrebbero scaturire le risposte a quesiti quali ad esempio:</w:t>
-      </w:r>
-    </w:p>
-    <w:p>
-      <w:pPr>
-        <w:numPr>
-          <w:ilvl w:val="0"/>
-          <w:numId w:val="4"/>
-        </w:numPr>
-        <w:rPr>
-          <w:lang w:val="it-IT"/>
-        </w:rPr>
-      </w:pPr>
-      <w:r>
-        <w:rPr>
-          <w:lang w:val="it-IT"/>
-        </w:rPr>
-        <w:t xml:space="preserve">Background/Situazione iniziale  </w:t>
-      </w:r>
-    </w:p>
-    <w:p>
-      <w:pPr>
-        <w:numPr>
-          <w:ilvl w:val="0"/>
-          <w:numId w:val="4"/>
-        </w:numPr>
-        <w:rPr>
-          <w:lang w:val="it-IT"/>
-        </w:rPr>
-      </w:pPr>
-      <w:r>
-        <w:rPr>
-          <w:lang w:val="it-IT"/>
-        </w:rPr>
-        <w:t>Quale è e come è organizzato il contesto in cui il prodotto dovrà funzionare?</w:t>
-      </w:r>
-    </w:p>
-    <w:p>
-      <w:pPr>
-        <w:numPr>
-          <w:ilvl w:val="0"/>
-          <w:numId w:val="3"/>
-        </w:numPr>
-        <w:rPr>
-          <w:lang w:val="it-IT"/>
-        </w:rPr>
-      </w:pPr>
-      <w:r>
-        <w:rPr>
-          <w:lang w:val="it-IT"/>
-        </w:rPr>
-        <w:t>Come viene risolto attualmente il problema?</w:t>
-      </w:r>
-      <w:r>
-        <w:rPr>
-          <w:lang w:val="it-IT"/>
-        </w:rPr>
-        <w:t xml:space="preserve"> Esiste già un prodotto </w:t>
-      </w:r>
-      <w:r>
-        <w:rPr>
-          <w:lang w:val="it-IT"/>
-        </w:rPr>
-        <w:t>simile</w:t>
-      </w:r>
-      <w:r>
-        <w:rPr>
-          <w:lang w:val="it-IT"/>
-        </w:rPr>
-        <w:t>?</w:t>
-      </w:r>
-    </w:p>
-    <w:p>
-      <w:pPr>
-        <w:numPr>
-          <w:ilvl w:val="0"/>
-          <w:numId w:val="3"/>
-        </w:numPr>
-        <w:rPr>
-          <w:lang w:val="it-IT"/>
-        </w:rPr>
-      </w:pPr>
-      <w:r>
-        <w:rPr>
-          <w:lang w:val="it-IT"/>
-        </w:rPr>
-        <w:t>Chi sono gli utenti? Che bisogni hanno? Come e dove lavorano?</w:t>
-      </w:r>
-    </w:p>
-    <w:p>
-      <w:pPr>
-        <w:numPr>
-          <w:ilvl w:val="0"/>
-          <w:numId w:val="3"/>
-        </w:numPr>
-        <w:rPr>
-          <w:lang w:val="it-IT"/>
-        </w:rPr>
-      </w:pPr>
-      <w:r>
-        <w:rPr>
-          <w:lang w:val="it-IT"/>
-        </w:rPr>
-        <w:t>Che competenze/conoscenze/cultura posseggono gli utenti in relazione con il problema?</w:t>
-      </w:r>
-    </w:p>
-    <w:p>
-      <w:pPr>
-        <w:numPr>
-          <w:ilvl w:val="0"/>
-          <w:numId w:val="3"/>
-        </w:numPr>
-        <w:rPr>
-          <w:lang w:val="it-IT"/>
-        </w:rPr>
-      </w:pPr>
-      <w:r>
-        <w:rPr>
-          <w:lang w:val="it-IT"/>
-        </w:rPr>
-        <w:t>Esistono convenzioni/standard applicati nel dominio?</w:t>
-      </w:r>
-    </w:p>
-    <w:p>
-      <w:pPr>
-        <w:numPr>
-          <w:ilvl w:val="0"/>
-          <w:numId w:val="3"/>
-        </w:numPr>
-        <w:rPr>
-          <w:lang w:val="it-IT"/>
-        </w:rPr>
-      </w:pPr>
-      <w:r>
-        <w:rPr>
-          <w:lang w:val="it-IT"/>
-        </w:rPr>
-        <w:t>Che conoscenze teoriche bisogna avere/acquisire per poter operare efficacemente nel dominio?</w:t>
-      </w:r>
-    </w:p>
-    <w:p>
-      <w:pPr>
-        <w:numPr>
-          <w:ilvl w:val="0"/>
-          <w:numId w:val="3"/>
-        </w:numPr>
-        <w:rPr>
-          <w:lang w:val="it-IT"/>
-        </w:rPr>
-      </w:pPr>
-      <w:r>
-        <w:rPr>
-          <w:lang w:val="it-IT"/>
-        </w:rPr>
-        <w:t>…</w:t>
+      <w:bookmarkEnd w:id="6"/>
+    </w:p>
+    <w:p>
+      <w:pPr>
+        <w:rPr>
+          <w:lang w:val="it-IT"/>
+        </w:rPr>
+      </w:pPr>
+      <w:r>
+        <w:rPr>
+          <w:lang w:val="it-IT"/>
+        </w:rPr>
+        <w:t>Questo progetto è stato inventato per la necessità di avere un reverse proxy nella rete nera della scuola. Lo scopo è quello di realizzare due reverse proxy e decidere quale è più adeguato alla scuola. Una volta finito il progetto si andrà a testare il reverse proxy nella reale rete nera della scuola.</w:t>
       </w:r>
     </w:p>
     <w:p>
       <w:pPr>
         <w:pStyle w:val="Titolo2"/>
       </w:pPr>
-      <w:bookmarkStart w:id="6" w:name="_Toc94790447"/>
+      <w:bookmarkStart w:id="7" w:name="_Toc94790447"/>
       <w:r>
         <w:t>Analisi e s</w:t>
       </w:r>
@@ -3393,267 +3217,7 @@
       <w:r>
         <w:t>dei requisiti</w:t>
       </w:r>
-      <w:bookmarkEnd w:id="6"/>
-    </w:p>
-    <w:p>
-      <w:pPr>
-        <w:rPr>
-          <w:lang w:val="it-IT"/>
-        </w:rPr>
-      </w:pPr>
-      <w:r>
-        <w:rPr>
-          <w:lang w:val="it-IT"/>
-        </w:rPr>
-        <w:t>I</w:t>
-      </w:r>
-      <w:r>
-        <w:rPr>
-          <w:lang w:val="it-IT"/>
-        </w:rPr>
-        <w:t xml:space="preserve">l </w:t>
-      </w:r>
-      <w:r>
-        <w:rPr>
-          <w:lang w:val="it-IT"/>
-        </w:rPr>
-        <w:t>progettista, dopo aver ricevuto il mandato</w:t>
-      </w:r>
-      <w:r>
-        <w:rPr>
-          <w:lang w:val="it-IT"/>
-        </w:rPr>
-        <w:t xml:space="preserve">, in collaborazione con il </w:t>
-      </w:r>
-      <w:r>
-        <w:rPr>
-          <w:lang w:val="it-IT"/>
-        </w:rPr>
-        <w:t>committente</w:t>
-      </w:r>
-      <w:r>
-        <w:rPr>
-          <w:lang w:val="it-IT"/>
-        </w:rPr>
-        <w:t xml:space="preserve"> redige una lista di requisiti</w:t>
-      </w:r>
-      <w:r>
-        <w:rPr>
-          <w:lang w:val="it-IT"/>
-        </w:rPr>
-        <w:t xml:space="preserve">. Durante questi incontri, tramite interviste (da inserire nei diari), </w:t>
-      </w:r>
-      <w:r>
-        <w:rPr>
-          <w:lang w:val="it-IT"/>
-        </w:rPr>
-        <w:t>il progettista deve cercare di rispondere alle seguenti domande:</w:t>
-      </w:r>
-    </w:p>
-    <w:p>
-      <w:pPr>
-        <w:numPr>
-          <w:ilvl w:val="0"/>
-          <w:numId w:val="13"/>
-        </w:numPr>
-        <w:rPr>
-          <w:lang w:val="it-IT"/>
-        </w:rPr>
-      </w:pPr>
-      <w:r>
-        <w:rPr>
-          <w:lang w:val="it-IT"/>
-        </w:rPr>
-        <w:t>Quali sono i bisogni del committente?</w:t>
-      </w:r>
-    </w:p>
-    <w:p>
-      <w:pPr>
-        <w:numPr>
-          <w:ilvl w:val="0"/>
-          <w:numId w:val="13"/>
-        </w:numPr>
-        <w:rPr>
-          <w:lang w:val="it-IT"/>
-        </w:rPr>
-      </w:pPr>
-      <w:r>
-        <w:rPr>
-          <w:lang w:val="it-IT"/>
-        </w:rPr>
-        <w:t>Quali funzioni deve svolgere il prodotto?</w:t>
-      </w:r>
-    </w:p>
-    <w:p>
-      <w:pPr>
-        <w:numPr>
-          <w:ilvl w:val="0"/>
-          <w:numId w:val="13"/>
-        </w:numPr>
-        <w:rPr>
-          <w:lang w:val="it-IT"/>
-        </w:rPr>
-      </w:pPr>
-      <w:r>
-        <w:rPr>
-          <w:lang w:val="it-IT"/>
-        </w:rPr>
-        <w:t>Come devono essere implementate?</w:t>
-      </w:r>
-    </w:p>
-    <w:p>
-      <w:pPr>
-        <w:numPr>
-          <w:ilvl w:val="0"/>
-          <w:numId w:val="13"/>
-        </w:numPr>
-        <w:rPr>
-          <w:lang w:val="it-IT"/>
-        </w:rPr>
-      </w:pPr>
-      <w:r>
-        <w:rPr>
-          <w:lang w:val="it-IT"/>
-        </w:rPr>
-        <w:t>L’utente, come vorrebbe/dovrebbe interagire con il prodotto?</w:t>
-      </w:r>
-    </w:p>
-    <w:p>
-      <w:pPr>
-        <w:numPr>
-          <w:ilvl w:val="0"/>
-          <w:numId w:val="13"/>
-        </w:numPr>
-        <w:rPr>
-          <w:lang w:val="it-IT"/>
-        </w:rPr>
-      </w:pPr>
-      <w:r>
-        <w:rPr>
-          <w:lang w:val="it-IT"/>
-        </w:rPr>
-        <w:t>Come verrà utilizzato il prodotto?</w:t>
-      </w:r>
-    </w:p>
-    <w:p>
-      <w:pPr>
-        <w:numPr>
-          <w:ilvl w:val="0"/>
-          <w:numId w:val="13"/>
-        </w:numPr>
-        <w:rPr>
-          <w:lang w:val="it-IT"/>
-        </w:rPr>
-      </w:pPr>
-      <w:r>
-        <w:rPr>
-          <w:lang w:val="it-IT"/>
-        </w:rPr>
-        <w:t xml:space="preserve">Che tipo di interfaccia </w:t>
-      </w:r>
-      <w:r>
-        <w:rPr>
-          <w:lang w:val="it-IT"/>
-        </w:rPr>
-        <w:t>si immagina?</w:t>
-      </w:r>
-    </w:p>
-    <w:p>
-      <w:pPr>
-        <w:numPr>
-          <w:ilvl w:val="0"/>
-          <w:numId w:val="13"/>
-        </w:numPr>
-        <w:rPr>
-          <w:lang w:val="it-IT"/>
-        </w:rPr>
-      </w:pPr>
-      <w:r>
-        <w:rPr>
-          <w:lang w:val="it-IT"/>
-        </w:rPr>
-        <w:t>Che prestazioni minime deve fornire il prodotto?</w:t>
-      </w:r>
-    </w:p>
-    <w:p>
-      <w:pPr>
-        <w:numPr>
-          <w:ilvl w:val="0"/>
-          <w:numId w:val="13"/>
-        </w:numPr>
-        <w:rPr>
-          <w:lang w:val="it-IT"/>
-        </w:rPr>
-      </w:pPr>
-      <w:r>
-        <w:rPr>
-          <w:lang w:val="it-IT"/>
-        </w:rPr>
-        <w:t>Che grado di sicurezza deve avere il prodotto?</w:t>
-      </w:r>
-    </w:p>
-    <w:p>
-      <w:pPr>
-        <w:numPr>
-          <w:ilvl w:val="0"/>
-          <w:numId w:val="13"/>
-        </w:numPr>
-        <w:rPr>
-          <w:lang w:val="it-IT"/>
-        </w:rPr>
-      </w:pPr>
-      <w:r>
-        <w:rPr>
-          <w:lang w:val="it-IT"/>
-        </w:rPr>
-        <w:t>…</w:t>
-      </w:r>
-    </w:p>
-    <w:p>
-      <w:pPr>
-        <w:rPr>
-          <w:lang w:val="it-IT"/>
-        </w:rPr>
-      </w:pPr>
-    </w:p>
-    <w:p>
-      <w:pPr>
-        <w:rPr>
-          <w:lang w:val="it-IT"/>
-        </w:rPr>
-      </w:pPr>
-      <w:r>
-        <w:rPr>
-          <w:lang w:val="it-IT"/>
-        </w:rPr>
-        <w:t xml:space="preserve">In base alla lista dei requisiti e all’analisi degli stessi, il progettista redige una </w:t>
-      </w:r>
-      <w:r>
-        <w:rPr>
-          <w:i/>
-          <w:lang w:val="it-IT"/>
-        </w:rPr>
-        <w:t>specifica dei requisiti</w:t>
-      </w:r>
-      <w:r>
-        <w:rPr>
-          <w:lang w:val="it-IT"/>
-        </w:rPr>
-        <w:t xml:space="preserve"> in cui elenca e descrive in modo dettagliato quali sono le funzionalità che il prodotto fornirà. La specifica dovrebbe essere abbastanza dettagliata da poter essere utilizzata come base per lo sviluppo, ma non troppo; ad esempio non dovrebbe contenere dettagli di implementazione, o definizioni dettagliate dell’interfaccia grafica a meno che questi non siano considerati cruciali. </w:t>
-      </w:r>
-      <w:r>
-        <w:rPr>
-          <w:lang w:val="it-IT"/>
-        </w:rPr>
-        <w:t>Non si deve scordare che i requisiti non rappresentano delle attività bensì delle caratteristiche che il prodotto dovrà possedere.</w:t>
-      </w:r>
-    </w:p>
-    <w:p>
-      <w:pPr>
-        <w:rPr>
-          <w:lang w:val="it-IT"/>
-        </w:rPr>
-      </w:pPr>
+      <w:bookmarkEnd w:id="7"/>
     </w:p>
     <w:tbl>
       <w:tblPr>
@@ -3784,571 +3348,6 @@
                 <w:szCs w:val="16"/>
               </w:rPr>
               <w:t>Creare macchina virtuale per proxy n.1</w:t>
-            </w:r>
-          </w:p>
-        </w:tc>
-      </w:tr>
-      <w:tr>
-        <w:trPr>
-          <w:tblCellSpacing w:w="0" w:type="dxa"/>
-        </w:trPr>
-        <w:tc>
-          <w:tcPr>
-            <w:tcW w:w="1895" w:type="dxa"/>
-            <w:tcBorders>
-              <w:top w:val="outset" w:sz="6" w:space="0" w:color="000000"/>
-              <w:bottom w:val="outset" w:sz="6" w:space="0" w:color="000000"/>
-              <w:right w:val="outset" w:sz="6" w:space="0" w:color="000000"/>
-            </w:tcBorders>
-          </w:tcPr>
-          <w:p>
-            <w:pPr>
-              <w:spacing w:before="100" w:beforeAutospacing="1"/>
-              <w:rPr>
-                <w:b/>
-                <w:sz w:val="16"/>
-                <w:szCs w:val="16"/>
-              </w:rPr>
-            </w:pPr>
-            <w:r>
-              <w:rPr>
-                <w:b/>
-                <w:sz w:val="16"/>
-                <w:szCs w:val="16"/>
-              </w:rPr>
-              <w:t>Priorità</w:t>
-            </w:r>
-          </w:p>
-        </w:tc>
-        <w:tc>
-          <w:tcPr>
-            <w:tcW w:w="7685" w:type="dxa"/>
-            <w:tcBorders>
-              <w:top w:val="outset" w:sz="6" w:space="0" w:color="000000"/>
-              <w:left w:val="outset" w:sz="6" w:space="0" w:color="000000"/>
-              <w:bottom w:val="outset" w:sz="6" w:space="0" w:color="000000"/>
-            </w:tcBorders>
-          </w:tcPr>
-          <w:p>
-            <w:pPr>
-              <w:spacing w:before="100" w:beforeAutospacing="1"/>
-              <w:rPr>
-                <w:sz w:val="16"/>
-                <w:szCs w:val="16"/>
-              </w:rPr>
-            </w:pPr>
-            <w:r>
-              <w:rPr>
-                <w:sz w:val="16"/>
-                <w:szCs w:val="16"/>
-              </w:rPr>
-              <w:t>1</w:t>
-            </w:r>
-          </w:p>
-        </w:tc>
-      </w:tr>
-      <w:tr>
-        <w:trPr>
-          <w:tblCellSpacing w:w="0" w:type="dxa"/>
-        </w:trPr>
-        <w:tc>
-          <w:tcPr>
-            <w:tcW w:w="1895" w:type="dxa"/>
-            <w:tcBorders>
-              <w:top w:val="outset" w:sz="6" w:space="0" w:color="000000"/>
-              <w:bottom w:val="outset" w:sz="6" w:space="0" w:color="000000"/>
-              <w:right w:val="outset" w:sz="6" w:space="0" w:color="000000"/>
-            </w:tcBorders>
-          </w:tcPr>
-          <w:p>
-            <w:pPr>
-              <w:spacing w:before="100" w:beforeAutospacing="1"/>
-              <w:rPr>
-                <w:b/>
-                <w:sz w:val="16"/>
-                <w:szCs w:val="16"/>
-              </w:rPr>
-            </w:pPr>
-            <w:r>
-              <w:rPr>
-                <w:b/>
-                <w:sz w:val="16"/>
-                <w:szCs w:val="16"/>
-              </w:rPr>
-              <w:t>Versione</w:t>
-            </w:r>
-          </w:p>
-        </w:tc>
-        <w:tc>
-          <w:tcPr>
-            <w:tcW w:w="7685" w:type="dxa"/>
-            <w:tcBorders>
-              <w:top w:val="outset" w:sz="6" w:space="0" w:color="000000"/>
-              <w:left w:val="outset" w:sz="6" w:space="0" w:color="000000"/>
-              <w:bottom w:val="outset" w:sz="6" w:space="0" w:color="000000"/>
-            </w:tcBorders>
-          </w:tcPr>
-          <w:p>
-            <w:pPr>
-              <w:spacing w:before="100" w:beforeAutospacing="1"/>
-              <w:rPr>
-                <w:sz w:val="16"/>
-                <w:szCs w:val="16"/>
-              </w:rPr>
-            </w:pPr>
-            <w:r>
-              <w:rPr>
-                <w:sz w:val="16"/>
-                <w:szCs w:val="16"/>
-              </w:rPr>
-              <w:t>1.0</w:t>
-            </w:r>
-          </w:p>
-        </w:tc>
-      </w:tr>
-      <w:tr>
-        <w:trPr>
-          <w:tblCellSpacing w:w="0" w:type="dxa"/>
-        </w:trPr>
-        <w:tc>
-          <w:tcPr>
-            <w:tcW w:w="1895" w:type="dxa"/>
-            <w:tcBorders>
-              <w:top w:val="outset" w:sz="6" w:space="0" w:color="000000"/>
-              <w:bottom w:val="outset" w:sz="6" w:space="0" w:color="000000"/>
-              <w:right w:val="outset" w:sz="6" w:space="0" w:color="000000"/>
-            </w:tcBorders>
-          </w:tcPr>
-          <w:p>
-            <w:pPr>
-              <w:spacing w:before="100" w:beforeAutospacing="1"/>
-              <w:rPr>
-                <w:b/>
-                <w:sz w:val="16"/>
-                <w:szCs w:val="16"/>
-              </w:rPr>
-            </w:pPr>
-            <w:r>
-              <w:rPr>
-                <w:b/>
-                <w:sz w:val="16"/>
-                <w:szCs w:val="16"/>
-              </w:rPr>
-              <w:t>Note</w:t>
-            </w:r>
-          </w:p>
-        </w:tc>
-        <w:tc>
-          <w:tcPr>
-            <w:tcW w:w="7685" w:type="dxa"/>
-            <w:tcBorders>
-              <w:top w:val="outset" w:sz="6" w:space="0" w:color="000000"/>
-              <w:left w:val="outset" w:sz="6" w:space="0" w:color="000000"/>
-              <w:bottom w:val="outset" w:sz="6" w:space="0" w:color="000000"/>
-            </w:tcBorders>
-          </w:tcPr>
-          <w:p>
-            <w:pPr>
-              <w:spacing w:before="100" w:beforeAutospacing="1"/>
-              <w:rPr>
-                <w:sz w:val="16"/>
-                <w:szCs w:val="16"/>
-              </w:rPr>
-            </w:pPr>
-          </w:p>
-        </w:tc>
-      </w:tr>
-      <w:tr>
-        <w:trPr>
-          <w:tblCellSpacing w:w="0" w:type="dxa"/>
-        </w:trPr>
-        <w:tc>
-          <w:tcPr>
-            <w:tcW w:w="9580" w:type="dxa"/>
-            <w:gridSpan w:val="2"/>
-            <w:tcBorders>
-              <w:top w:val="outset" w:sz="6" w:space="0" w:color="000000"/>
-              <w:bottom w:val="outset" w:sz="6" w:space="0" w:color="000000"/>
-            </w:tcBorders>
-          </w:tcPr>
-          <w:p>
-            <w:pPr>
-              <w:spacing w:before="100" w:beforeAutospacing="1"/>
-              <w:jc w:val="center"/>
-              <w:rPr>
-                <w:sz w:val="16"/>
-                <w:szCs w:val="16"/>
-              </w:rPr>
-            </w:pPr>
-            <w:r>
-              <w:rPr>
-                <w:b/>
-                <w:bCs/>
-                <w:sz w:val="16"/>
-                <w:szCs w:val="16"/>
-              </w:rPr>
-              <w:t>Sotto requisiti</w:t>
-            </w:r>
-          </w:p>
-        </w:tc>
-      </w:tr>
-      <w:tr>
-        <w:trPr>
-          <w:tblCellSpacing w:w="0" w:type="dxa"/>
-        </w:trPr>
-        <w:tc>
-          <w:tcPr>
-            <w:tcW w:w="1895" w:type="dxa"/>
-            <w:tcBorders>
-              <w:top w:val="outset" w:sz="6" w:space="0" w:color="000000"/>
-              <w:bottom w:val="outset" w:sz="6" w:space="0" w:color="000000"/>
-              <w:right w:val="outset" w:sz="6" w:space="0" w:color="000000"/>
-            </w:tcBorders>
-          </w:tcPr>
-          <w:p>
-            <w:pPr>
-              <w:spacing w:before="100" w:beforeAutospacing="1"/>
-              <w:rPr>
-                <w:b/>
-                <w:sz w:val="16"/>
-                <w:szCs w:val="16"/>
-              </w:rPr>
-            </w:pPr>
-            <w:r>
-              <w:rPr>
-                <w:b/>
-                <w:bCs/>
-                <w:sz w:val="16"/>
-                <w:szCs w:val="16"/>
-              </w:rPr>
-              <w:t>001</w:t>
-            </w:r>
-          </w:p>
-        </w:tc>
-        <w:tc>
-          <w:tcPr>
-            <w:tcW w:w="7685" w:type="dxa"/>
-            <w:tcBorders>
-              <w:top w:val="outset" w:sz="6" w:space="0" w:color="000000"/>
-              <w:left w:val="outset" w:sz="6" w:space="0" w:color="000000"/>
-              <w:bottom w:val="outset" w:sz="6" w:space="0" w:color="000000"/>
-            </w:tcBorders>
-          </w:tcPr>
-          <w:p>
-            <w:pPr>
-              <w:spacing w:before="100" w:beforeAutospacing="1"/>
-              <w:rPr>
-                <w:sz w:val="16"/>
-                <w:szCs w:val="16"/>
-              </w:rPr>
-            </w:pPr>
-          </w:p>
-        </w:tc>
-      </w:tr>
-      <w:tr>
-        <w:trPr>
-          <w:tblCellSpacing w:w="0" w:type="dxa"/>
-        </w:trPr>
-        <w:tc>
-          <w:tcPr>
-            <w:tcW w:w="1895" w:type="dxa"/>
-            <w:tcBorders>
-              <w:top w:val="outset" w:sz="6" w:space="0" w:color="000000"/>
-              <w:bottom w:val="outset" w:sz="6" w:space="0" w:color="000000"/>
-              <w:right w:val="outset" w:sz="6" w:space="0" w:color="000000"/>
-            </w:tcBorders>
-          </w:tcPr>
-          <w:p>
-            <w:pPr>
-              <w:spacing w:before="100" w:beforeAutospacing="1"/>
-              <w:rPr>
-                <w:b/>
-                <w:sz w:val="16"/>
-                <w:szCs w:val="16"/>
-              </w:rPr>
-            </w:pPr>
-            <w:r>
-              <w:rPr>
-                <w:b/>
-                <w:bCs/>
-                <w:sz w:val="16"/>
-                <w:szCs w:val="16"/>
-              </w:rPr>
-              <w:t>002</w:t>
-            </w:r>
-          </w:p>
-        </w:tc>
-        <w:tc>
-          <w:tcPr>
-            <w:tcW w:w="7685" w:type="dxa"/>
-            <w:tcBorders>
-              <w:top w:val="outset" w:sz="6" w:space="0" w:color="000000"/>
-              <w:left w:val="outset" w:sz="6" w:space="0" w:color="000000"/>
-              <w:bottom w:val="outset" w:sz="6" w:space="0" w:color="000000"/>
-            </w:tcBorders>
-          </w:tcPr>
-          <w:p>
-            <w:pPr>
-              <w:spacing w:before="100" w:beforeAutospacing="1"/>
-              <w:rPr>
-                <w:sz w:val="16"/>
-                <w:szCs w:val="16"/>
-              </w:rPr>
-            </w:pPr>
-          </w:p>
-        </w:tc>
-      </w:tr>
-      <w:tr>
-        <w:trPr>
-          <w:tblCellSpacing w:w="0" w:type="dxa"/>
-        </w:trPr>
-        <w:tc>
-          <w:tcPr>
-            <w:tcW w:w="1895" w:type="dxa"/>
-            <w:tcBorders>
-              <w:top w:val="outset" w:sz="6" w:space="0" w:color="000000"/>
-              <w:bottom w:val="outset" w:sz="6" w:space="0" w:color="000000"/>
-              <w:right w:val="outset" w:sz="6" w:space="0" w:color="000000"/>
-            </w:tcBorders>
-          </w:tcPr>
-          <w:p>
-            <w:pPr>
-              <w:spacing w:before="100" w:beforeAutospacing="1"/>
-              <w:rPr>
-                <w:b/>
-                <w:sz w:val="16"/>
-                <w:szCs w:val="16"/>
-              </w:rPr>
-            </w:pPr>
-            <w:r>
-              <w:rPr>
-                <w:b/>
-                <w:bCs/>
-                <w:sz w:val="16"/>
-                <w:szCs w:val="16"/>
-              </w:rPr>
-              <w:t>003</w:t>
-            </w:r>
-          </w:p>
-        </w:tc>
-        <w:tc>
-          <w:tcPr>
-            <w:tcW w:w="7685" w:type="dxa"/>
-            <w:tcBorders>
-              <w:top w:val="outset" w:sz="6" w:space="0" w:color="000000"/>
-              <w:left w:val="outset" w:sz="6" w:space="0" w:color="000000"/>
-              <w:bottom w:val="outset" w:sz="6" w:space="0" w:color="000000"/>
-            </w:tcBorders>
-          </w:tcPr>
-          <w:p>
-            <w:pPr>
-              <w:spacing w:before="100" w:beforeAutospacing="1"/>
-              <w:rPr>
-                <w:sz w:val="16"/>
-                <w:szCs w:val="16"/>
-              </w:rPr>
-            </w:pPr>
-          </w:p>
-        </w:tc>
-      </w:tr>
-      <w:tr>
-        <w:trPr>
-          <w:trHeight w:val="251"/>
-          <w:tblCellSpacing w:w="0" w:type="dxa"/>
-        </w:trPr>
-        <w:tc>
-          <w:tcPr>
-            <w:tcW w:w="9580" w:type="dxa"/>
-            <w:gridSpan w:val="2"/>
-            <w:tcBorders>
-              <w:top w:val="outset" w:sz="6" w:space="0" w:color="000000"/>
-              <w:bottom w:val="outset" w:sz="6" w:space="0" w:color="000000"/>
-            </w:tcBorders>
-          </w:tcPr>
-          <w:p>
-            <w:pPr>
-              <w:spacing w:before="100" w:beforeAutospacing="1"/>
-              <w:jc w:val="center"/>
-              <w:rPr>
-                <w:b/>
-                <w:sz w:val="16"/>
-                <w:szCs w:val="16"/>
-              </w:rPr>
-            </w:pPr>
-            <w:r>
-              <w:rPr>
-                <w:b/>
-                <w:sz w:val="16"/>
-                <w:szCs w:val="16"/>
-              </w:rPr>
-              <w:t xml:space="preserve">ID: </w:t>
-            </w:r>
-            <w:r>
-              <w:rPr>
-                <w:b/>
-                <w:sz w:val="16"/>
-                <w:szCs w:val="16"/>
-              </w:rPr>
-              <w:t>REQ-0</w:t>
-            </w:r>
-            <w:r>
-              <w:rPr>
-                <w:b/>
-                <w:sz w:val="16"/>
-                <w:szCs w:val="16"/>
-              </w:rPr>
-              <w:t>12</w:t>
-            </w:r>
-          </w:p>
-        </w:tc>
-      </w:tr>
-    </w:tbl>
-    <w:p/>
-    <w:tbl>
-      <w:tblPr>
-        <w:tblW w:w="9580" w:type="dxa"/>
-        <w:tblCellSpacing w:w="0" w:type="dxa"/>
-        <w:tblInd w:w="-8" w:type="dxa"/>
-        <w:tblBorders>
-          <w:top w:val="outset" w:sz="6" w:space="0" w:color="000000"/>
-          <w:left w:val="outset" w:sz="6" w:space="0" w:color="000000"/>
-          <w:bottom w:val="outset" w:sz="6" w:space="0" w:color="000000"/>
-          <w:right w:val="outset" w:sz="6" w:space="0" w:color="000000"/>
-        </w:tblBorders>
-        <w:tblCellMar>
-          <w:top w:w="60" w:type="dxa"/>
-          <w:left w:w="60" w:type="dxa"/>
-          <w:bottom w:w="60" w:type="dxa"/>
-          <w:right w:w="60" w:type="dxa"/>
-        </w:tblCellMar>
-        <w:tblLook w:val="00A0" w:firstRow="1" w:lastRow="0" w:firstColumn="1" w:lastColumn="0" w:noHBand="0" w:noVBand="0"/>
-      </w:tblPr>
-      <w:tblGrid>
-        <w:gridCol w:w="1895"/>
-        <w:gridCol w:w="7685"/>
-      </w:tblGrid>
-      <w:tr>
-        <w:trPr>
-          <w:trHeight w:val="251"/>
-          <w:tblCellSpacing w:w="0" w:type="dxa"/>
-        </w:trPr>
-        <w:tc>
-          <w:tcPr>
-            <w:tcW w:w="9580" w:type="dxa"/>
-            <w:gridSpan w:val="2"/>
-            <w:tcBorders>
-              <w:top w:val="outset" w:sz="6" w:space="0" w:color="000000"/>
-              <w:bottom w:val="outset" w:sz="6" w:space="0" w:color="000000"/>
-            </w:tcBorders>
-          </w:tcPr>
-          <w:p>
-            <w:pPr>
-              <w:spacing w:before="100" w:beforeAutospacing="1"/>
-              <w:jc w:val="center"/>
-              <w:rPr>
-                <w:b/>
-                <w:sz w:val="16"/>
-                <w:szCs w:val="16"/>
-              </w:rPr>
-            </w:pPr>
-            <w:r>
-              <w:rPr>
-                <w:b/>
-                <w:sz w:val="16"/>
-                <w:szCs w:val="16"/>
-              </w:rPr>
-              <w:t xml:space="preserve">ID: </w:t>
-            </w:r>
-            <w:r>
-              <w:rPr>
-                <w:b/>
-                <w:sz w:val="16"/>
-                <w:szCs w:val="16"/>
-              </w:rPr>
-              <w:t>REQ-0</w:t>
-            </w:r>
-            <w:r>
-              <w:rPr>
-                <w:b/>
-                <w:sz w:val="16"/>
-                <w:szCs w:val="16"/>
-              </w:rPr>
-              <w:t>12</w:t>
-            </w:r>
-          </w:p>
-        </w:tc>
-      </w:tr>
-      <w:tr>
-        <w:trPr>
-          <w:tblCellSpacing w:w="0" w:type="dxa"/>
-        </w:trPr>
-        <w:tc>
-          <w:tcPr>
-            <w:tcW w:w="1895" w:type="dxa"/>
-            <w:tcBorders>
-              <w:top w:val="outset" w:sz="6" w:space="0" w:color="000000"/>
-              <w:bottom w:val="outset" w:sz="6" w:space="0" w:color="000000"/>
-              <w:right w:val="outset" w:sz="6" w:space="0" w:color="000000"/>
-            </w:tcBorders>
-          </w:tcPr>
-          <w:p>
-            <w:pPr>
-              <w:spacing w:before="100" w:beforeAutospacing="1"/>
-              <w:rPr>
-                <w:b/>
-                <w:sz w:val="16"/>
-                <w:szCs w:val="16"/>
-              </w:rPr>
-            </w:pPr>
-            <w:r>
-              <w:rPr>
-                <w:b/>
-                <w:sz w:val="16"/>
-                <w:szCs w:val="16"/>
-              </w:rPr>
-              <w:t>Nome</w:t>
-            </w:r>
-          </w:p>
-        </w:tc>
-        <w:tc>
-          <w:tcPr>
-            <w:tcW w:w="7685" w:type="dxa"/>
-            <w:tcBorders>
-              <w:top w:val="outset" w:sz="6" w:space="0" w:color="000000"/>
-              <w:left w:val="outset" w:sz="6" w:space="0" w:color="000000"/>
-              <w:bottom w:val="outset" w:sz="6" w:space="0" w:color="000000"/>
-            </w:tcBorders>
-          </w:tcPr>
-          <w:p>
-            <w:pPr>
-              <w:spacing w:before="100" w:beforeAutospacing="1"/>
-              <w:rPr>
-                <w:sz w:val="16"/>
-                <w:szCs w:val="16"/>
-              </w:rPr>
-            </w:pPr>
-            <w:r>
-              <w:rPr>
-                <w:sz w:val="16"/>
-                <w:szCs w:val="16"/>
-              </w:rPr>
-              <w:t xml:space="preserve">Creare macchina virtuale per </w:t>
-            </w:r>
-            <w:proofErr w:type="spellStart"/>
-            <w:r>
-              <w:rPr>
-                <w:sz w:val="16"/>
-                <w:szCs w:val="16"/>
-              </w:rPr>
-              <w:t>rp</w:t>
-            </w:r>
-            <w:proofErr w:type="spellEnd"/>
-            <w:r>
-              <w:rPr>
-                <w:sz w:val="16"/>
-                <w:szCs w:val="16"/>
-              </w:rPr>
-              <w:t xml:space="preserve"> n.2</w:t>
             </w:r>
           </w:p>
         </w:tc>
@@ -4900,15 +3899,22 @@
               </w:rPr>
               <w:t xml:space="preserve">Creare macchina virtuale per </w:t>
             </w:r>
-            <w:r>
-              <w:rPr>
-                <w:sz w:val="16"/>
-                <w:szCs w:val="16"/>
-              </w:rPr>
-              <w:t>il webserver</w:t>
-            </w:r>
-            <w:bookmarkStart w:id="7" w:name="_GoBack"/>
-            <w:bookmarkEnd w:id="7"/>
+            <w:proofErr w:type="spellStart"/>
+            <w:r>
+              <w:rPr>
+                <w:sz w:val="16"/>
+                <w:szCs w:val="16"/>
+              </w:rPr>
+              <w:t>rp</w:t>
+            </w:r>
+            <w:proofErr w:type="spellEnd"/>
+            <w:r>
+              <w:rPr>
+                <w:sz w:val="16"/>
+                <w:szCs w:val="16"/>
+              </w:rPr>
+              <w:t xml:space="preserve"> n.2</w:t>
+            </w:r>
           </w:p>
         </w:tc>
       </w:tr>
@@ -5327,14 +4333,11 @@
         </w:tc>
       </w:tr>
     </w:tbl>
-    <w:p/>
-    <w:p/>
     <w:p>
       <w:r>
         <w:br w:type="page"/>
       </w:r>
     </w:p>
-    <w:p/>
     <w:tbl>
       <w:tblPr>
         <w:tblW w:w="9580" w:type="dxa"/>
@@ -5388,6 +4391,7 @@
                 <w:sz w:val="16"/>
                 <w:szCs w:val="16"/>
               </w:rPr>
+              <w:lastRenderedPageBreak/>
               <w:t xml:space="preserve">ID: </w:t>
             </w:r>
             <w:r>
@@ -5463,7 +4467,7 @@
                 <w:sz w:val="16"/>
                 <w:szCs w:val="16"/>
               </w:rPr>
-              <w:t xml:space="preserve">Installare un prodotto open source </w:t>
+              <w:t>Creare macchina virtuale per il webserver</w:t>
             </w:r>
           </w:p>
         </w:tc>
@@ -5635,29 +4639,6 @@
                 <w:szCs w:val="16"/>
               </w:rPr>
             </w:pPr>
-            <w:r>
-              <w:rPr>
-                <w:sz w:val="16"/>
-                <w:szCs w:val="16"/>
-              </w:rPr>
-              <w:t xml:space="preserve">Si necessita di due prodotti diversi di </w:t>
-            </w:r>
-            <w:proofErr w:type="spellStart"/>
-            <w:r>
-              <w:rPr>
-                <w:sz w:val="16"/>
-                <w:szCs w:val="16"/>
-              </w:rPr>
-              <w:t>rp</w:t>
-            </w:r>
-            <w:proofErr w:type="spellEnd"/>
-            <w:r>
-              <w:rPr>
-                <w:sz w:val="16"/>
-                <w:szCs w:val="16"/>
-              </w:rPr>
-              <w:t xml:space="preserve"> per macchina virtuale</w:t>
-            </w:r>
           </w:p>
         </w:tc>
       </w:tr>
@@ -6039,23 +5020,7 @@
                 <w:sz w:val="16"/>
                 <w:szCs w:val="16"/>
               </w:rPr>
-              <w:t xml:space="preserve">Rendere gestione </w:t>
-            </w:r>
-            <w:proofErr w:type="spellStart"/>
-            <w:r>
-              <w:rPr>
-                <w:sz w:val="16"/>
-                <w:szCs w:val="16"/>
-              </w:rPr>
-              <w:t>rp</w:t>
-            </w:r>
-            <w:proofErr w:type="spellEnd"/>
-            <w:r>
-              <w:rPr>
-                <w:sz w:val="16"/>
-                <w:szCs w:val="16"/>
-              </w:rPr>
-              <w:t xml:space="preserve"> semplice da gestire</w:t>
+              <w:t xml:space="preserve">Installare un prodotto open source </w:t>
             </w:r>
           </w:p>
         </w:tc>
@@ -6114,7 +5079,7 @@
                 <w:sz w:val="16"/>
                 <w:szCs w:val="16"/>
               </w:rPr>
-              <w:t>2</w:t>
+              <w:t>1</w:t>
             </w:r>
           </w:p>
         </w:tc>
@@ -6227,6 +5192,29 @@
                 <w:szCs w:val="16"/>
               </w:rPr>
             </w:pPr>
+            <w:r>
+              <w:rPr>
+                <w:sz w:val="16"/>
+                <w:szCs w:val="16"/>
+              </w:rPr>
+              <w:t xml:space="preserve">Si necessita di due prodotti diversi di </w:t>
+            </w:r>
+            <w:proofErr w:type="spellStart"/>
+            <w:r>
+              <w:rPr>
+                <w:sz w:val="16"/>
+                <w:szCs w:val="16"/>
+              </w:rPr>
+              <w:t>rp</w:t>
+            </w:r>
+            <w:proofErr w:type="spellEnd"/>
+            <w:r>
+              <w:rPr>
+                <w:sz w:val="16"/>
+                <w:szCs w:val="16"/>
+              </w:rPr>
+              <w:t xml:space="preserve"> per macchina virtuale</w:t>
+            </w:r>
           </w:p>
         </w:tc>
       </w:tr>
@@ -6475,14 +5463,11 @@
         </w:tc>
       </w:tr>
     </w:tbl>
-    <w:p/>
     <w:p>
       <w:r>
         <w:br w:type="page"/>
       </w:r>
     </w:p>
-    <w:p/>
-    <w:p/>
     <w:tbl>
       <w:tblPr>
         <w:tblW w:w="9580" w:type="dxa"/>
@@ -6531,6 +5516,10 @@
               </w:rPr>
             </w:pPr>
             <w:r>
+              <w:lastRenderedPageBreak/>
+              <w:br w:type="page"/>
+            </w:r>
+            <w:r>
               <w:rPr>
                 <w:b/>
                 <w:sz w:val="16"/>
@@ -6611,7 +5600,7 @@
                 <w:sz w:val="16"/>
                 <w:szCs w:val="16"/>
               </w:rPr>
-              <w:t xml:space="preserve">Si necessita di gestire il certificato digitale da parte del </w:t>
+              <w:t xml:space="preserve">Rendere gestione </w:t>
             </w:r>
             <w:proofErr w:type="spellStart"/>
             <w:r>
@@ -6622,6 +5611,13 @@
               <w:t>rp</w:t>
             </w:r>
             <w:proofErr w:type="spellEnd"/>
+            <w:r>
+              <w:rPr>
+                <w:sz w:val="16"/>
+                <w:szCs w:val="16"/>
+              </w:rPr>
+              <w:t xml:space="preserve"> semplice da gestire</w:t>
+            </w:r>
           </w:p>
         </w:tc>
       </w:tr>
@@ -6679,7 +5675,7 @@
                 <w:sz w:val="16"/>
                 <w:szCs w:val="16"/>
               </w:rPr>
-              <w:t>1</w:t>
+              <w:t>2</w:t>
             </w:r>
           </w:p>
         </w:tc>
@@ -7173,8 +6169,17 @@
                 <w:sz w:val="16"/>
                 <w:szCs w:val="16"/>
               </w:rPr>
-              <w:t>Creare raccolta statistica</w:t>
-            </w:r>
+              <w:t xml:space="preserve">Si necessita di gestire il certificato digitale da parte del </w:t>
+            </w:r>
+            <w:proofErr w:type="spellStart"/>
+            <w:r>
+              <w:rPr>
+                <w:sz w:val="16"/>
+                <w:szCs w:val="16"/>
+              </w:rPr>
+              <w:t>rp</w:t>
+            </w:r>
+            <w:proofErr w:type="spellEnd"/>
           </w:p>
         </w:tc>
       </w:tr>
@@ -7345,22 +6350,6 @@
                 <w:szCs w:val="16"/>
               </w:rPr>
             </w:pPr>
-            <w:r>
-              <w:rPr>
-                <w:sz w:val="16"/>
-                <w:szCs w:val="16"/>
-              </w:rPr>
-              <w:t xml:space="preserve">Se possibile all’interno del </w:t>
-            </w:r>
-            <w:proofErr w:type="spellStart"/>
-            <w:r>
-              <w:rPr>
-                <w:sz w:val="16"/>
-                <w:szCs w:val="16"/>
-              </w:rPr>
-              <w:t>rp</w:t>
-            </w:r>
-            <w:proofErr w:type="spellEnd"/>
           </w:p>
         </w:tc>
       </w:tr>
@@ -7615,6 +6604,574 @@
         <w:br w:type="page"/>
       </w:r>
     </w:p>
+    <w:tbl>
+      <w:tblPr>
+        <w:tblW w:w="9580" w:type="dxa"/>
+        <w:tblCellSpacing w:w="0" w:type="dxa"/>
+        <w:tblInd w:w="-8" w:type="dxa"/>
+        <w:tblBorders>
+          <w:top w:val="outset" w:sz="6" w:space="0" w:color="000000"/>
+          <w:left w:val="outset" w:sz="6" w:space="0" w:color="000000"/>
+          <w:bottom w:val="outset" w:sz="6" w:space="0" w:color="000000"/>
+          <w:right w:val="outset" w:sz="6" w:space="0" w:color="000000"/>
+        </w:tblBorders>
+        <w:tblCellMar>
+          <w:top w:w="60" w:type="dxa"/>
+          <w:left w:w="60" w:type="dxa"/>
+          <w:bottom w:w="60" w:type="dxa"/>
+          <w:right w:w="60" w:type="dxa"/>
+        </w:tblCellMar>
+        <w:tblLook w:val="00A0" w:firstRow="1" w:lastRow="0" w:firstColumn="1" w:lastColumn="0" w:noHBand="0" w:noVBand="0"/>
+      </w:tblPr>
+      <w:tblGrid>
+        <w:gridCol w:w="1895"/>
+        <w:gridCol w:w="7685"/>
+      </w:tblGrid>
+      <w:tr>
+        <w:trPr>
+          <w:trHeight w:val="251"/>
+          <w:tblCellSpacing w:w="0" w:type="dxa"/>
+        </w:trPr>
+        <w:tc>
+          <w:tcPr>
+            <w:tcW w:w="9580" w:type="dxa"/>
+            <w:gridSpan w:val="2"/>
+            <w:tcBorders>
+              <w:top w:val="outset" w:sz="6" w:space="0" w:color="000000"/>
+              <w:bottom w:val="outset" w:sz="6" w:space="0" w:color="000000"/>
+            </w:tcBorders>
+          </w:tcPr>
+          <w:p>
+            <w:pPr>
+              <w:spacing w:before="100" w:beforeAutospacing="1"/>
+              <w:jc w:val="center"/>
+              <w:rPr>
+                <w:b/>
+                <w:sz w:val="16"/>
+                <w:szCs w:val="16"/>
+              </w:rPr>
+            </w:pPr>
+            <w:r>
+              <w:lastRenderedPageBreak/>
+              <w:br w:type="page"/>
+            </w:r>
+            <w:r>
+              <w:rPr>
+                <w:b/>
+                <w:sz w:val="16"/>
+                <w:szCs w:val="16"/>
+              </w:rPr>
+              <w:t xml:space="preserve">ID: </w:t>
+            </w:r>
+            <w:r>
+              <w:rPr>
+                <w:b/>
+                <w:sz w:val="16"/>
+                <w:szCs w:val="16"/>
+              </w:rPr>
+              <w:t>REQ-0</w:t>
+            </w:r>
+            <w:r>
+              <w:rPr>
+                <w:b/>
+                <w:sz w:val="16"/>
+                <w:szCs w:val="16"/>
+              </w:rPr>
+              <w:t>12</w:t>
+            </w:r>
+          </w:p>
+        </w:tc>
+      </w:tr>
+      <w:tr>
+        <w:trPr>
+          <w:tblCellSpacing w:w="0" w:type="dxa"/>
+        </w:trPr>
+        <w:tc>
+          <w:tcPr>
+            <w:tcW w:w="1895" w:type="dxa"/>
+            <w:tcBorders>
+              <w:top w:val="outset" w:sz="6" w:space="0" w:color="000000"/>
+              <w:bottom w:val="outset" w:sz="6" w:space="0" w:color="000000"/>
+              <w:right w:val="outset" w:sz="6" w:space="0" w:color="000000"/>
+            </w:tcBorders>
+          </w:tcPr>
+          <w:p>
+            <w:pPr>
+              <w:spacing w:before="100" w:beforeAutospacing="1"/>
+              <w:rPr>
+                <w:b/>
+                <w:sz w:val="16"/>
+                <w:szCs w:val="16"/>
+              </w:rPr>
+            </w:pPr>
+            <w:r>
+              <w:rPr>
+                <w:b/>
+                <w:sz w:val="16"/>
+                <w:szCs w:val="16"/>
+              </w:rPr>
+              <w:t>Nome</w:t>
+            </w:r>
+          </w:p>
+        </w:tc>
+        <w:tc>
+          <w:tcPr>
+            <w:tcW w:w="7685" w:type="dxa"/>
+            <w:tcBorders>
+              <w:top w:val="outset" w:sz="6" w:space="0" w:color="000000"/>
+              <w:left w:val="outset" w:sz="6" w:space="0" w:color="000000"/>
+              <w:bottom w:val="outset" w:sz="6" w:space="0" w:color="000000"/>
+            </w:tcBorders>
+          </w:tcPr>
+          <w:p>
+            <w:pPr>
+              <w:spacing w:before="100" w:beforeAutospacing="1"/>
+              <w:rPr>
+                <w:sz w:val="16"/>
+                <w:szCs w:val="16"/>
+              </w:rPr>
+            </w:pPr>
+            <w:r>
+              <w:rPr>
+                <w:sz w:val="16"/>
+                <w:szCs w:val="16"/>
+              </w:rPr>
+              <w:t>Creare raccolta statistica</w:t>
+            </w:r>
+          </w:p>
+        </w:tc>
+      </w:tr>
+      <w:tr>
+        <w:trPr>
+          <w:tblCellSpacing w:w="0" w:type="dxa"/>
+        </w:trPr>
+        <w:tc>
+          <w:tcPr>
+            <w:tcW w:w="1895" w:type="dxa"/>
+            <w:tcBorders>
+              <w:top w:val="outset" w:sz="6" w:space="0" w:color="000000"/>
+              <w:bottom w:val="outset" w:sz="6" w:space="0" w:color="000000"/>
+              <w:right w:val="outset" w:sz="6" w:space="0" w:color="000000"/>
+            </w:tcBorders>
+          </w:tcPr>
+          <w:p>
+            <w:pPr>
+              <w:spacing w:before="100" w:beforeAutospacing="1"/>
+              <w:rPr>
+                <w:b/>
+                <w:sz w:val="16"/>
+                <w:szCs w:val="16"/>
+              </w:rPr>
+            </w:pPr>
+            <w:r>
+              <w:rPr>
+                <w:b/>
+                <w:sz w:val="16"/>
+                <w:szCs w:val="16"/>
+              </w:rPr>
+              <w:t>Priorità</w:t>
+            </w:r>
+          </w:p>
+        </w:tc>
+        <w:tc>
+          <w:tcPr>
+            <w:tcW w:w="7685" w:type="dxa"/>
+            <w:tcBorders>
+              <w:top w:val="outset" w:sz="6" w:space="0" w:color="000000"/>
+              <w:left w:val="outset" w:sz="6" w:space="0" w:color="000000"/>
+              <w:bottom w:val="outset" w:sz="6" w:space="0" w:color="000000"/>
+            </w:tcBorders>
+          </w:tcPr>
+          <w:p>
+            <w:pPr>
+              <w:spacing w:before="100" w:beforeAutospacing="1"/>
+              <w:rPr>
+                <w:sz w:val="16"/>
+                <w:szCs w:val="16"/>
+              </w:rPr>
+            </w:pPr>
+            <w:r>
+              <w:rPr>
+                <w:sz w:val="16"/>
+                <w:szCs w:val="16"/>
+              </w:rPr>
+              <w:t>1</w:t>
+            </w:r>
+          </w:p>
+        </w:tc>
+      </w:tr>
+      <w:tr>
+        <w:trPr>
+          <w:tblCellSpacing w:w="0" w:type="dxa"/>
+        </w:trPr>
+        <w:tc>
+          <w:tcPr>
+            <w:tcW w:w="1895" w:type="dxa"/>
+            <w:tcBorders>
+              <w:top w:val="outset" w:sz="6" w:space="0" w:color="000000"/>
+              <w:bottom w:val="outset" w:sz="6" w:space="0" w:color="000000"/>
+              <w:right w:val="outset" w:sz="6" w:space="0" w:color="000000"/>
+            </w:tcBorders>
+          </w:tcPr>
+          <w:p>
+            <w:pPr>
+              <w:spacing w:before="100" w:beforeAutospacing="1"/>
+              <w:rPr>
+                <w:b/>
+                <w:sz w:val="16"/>
+                <w:szCs w:val="16"/>
+              </w:rPr>
+            </w:pPr>
+            <w:r>
+              <w:rPr>
+                <w:b/>
+                <w:sz w:val="16"/>
+                <w:szCs w:val="16"/>
+              </w:rPr>
+              <w:t>Versione</w:t>
+            </w:r>
+          </w:p>
+        </w:tc>
+        <w:tc>
+          <w:tcPr>
+            <w:tcW w:w="7685" w:type="dxa"/>
+            <w:tcBorders>
+              <w:top w:val="outset" w:sz="6" w:space="0" w:color="000000"/>
+              <w:left w:val="outset" w:sz="6" w:space="0" w:color="000000"/>
+              <w:bottom w:val="outset" w:sz="6" w:space="0" w:color="000000"/>
+            </w:tcBorders>
+          </w:tcPr>
+          <w:p>
+            <w:pPr>
+              <w:spacing w:before="100" w:beforeAutospacing="1"/>
+              <w:rPr>
+                <w:sz w:val="16"/>
+                <w:szCs w:val="16"/>
+              </w:rPr>
+            </w:pPr>
+            <w:r>
+              <w:rPr>
+                <w:sz w:val="16"/>
+                <w:szCs w:val="16"/>
+              </w:rPr>
+              <w:t>1.0</w:t>
+            </w:r>
+          </w:p>
+        </w:tc>
+      </w:tr>
+      <w:tr>
+        <w:trPr>
+          <w:tblCellSpacing w:w="0" w:type="dxa"/>
+        </w:trPr>
+        <w:tc>
+          <w:tcPr>
+            <w:tcW w:w="1895" w:type="dxa"/>
+            <w:tcBorders>
+              <w:top w:val="outset" w:sz="6" w:space="0" w:color="000000"/>
+              <w:bottom w:val="outset" w:sz="6" w:space="0" w:color="000000"/>
+              <w:right w:val="outset" w:sz="6" w:space="0" w:color="000000"/>
+            </w:tcBorders>
+          </w:tcPr>
+          <w:p>
+            <w:pPr>
+              <w:spacing w:before="100" w:beforeAutospacing="1"/>
+              <w:rPr>
+                <w:b/>
+                <w:sz w:val="16"/>
+                <w:szCs w:val="16"/>
+              </w:rPr>
+            </w:pPr>
+            <w:r>
+              <w:rPr>
+                <w:b/>
+                <w:sz w:val="16"/>
+                <w:szCs w:val="16"/>
+              </w:rPr>
+              <w:t>Note</w:t>
+            </w:r>
+          </w:p>
+        </w:tc>
+        <w:tc>
+          <w:tcPr>
+            <w:tcW w:w="7685" w:type="dxa"/>
+            <w:tcBorders>
+              <w:top w:val="outset" w:sz="6" w:space="0" w:color="000000"/>
+              <w:left w:val="outset" w:sz="6" w:space="0" w:color="000000"/>
+              <w:bottom w:val="outset" w:sz="6" w:space="0" w:color="000000"/>
+            </w:tcBorders>
+          </w:tcPr>
+          <w:p>
+            <w:pPr>
+              <w:spacing w:before="100" w:beforeAutospacing="1"/>
+              <w:rPr>
+                <w:sz w:val="16"/>
+                <w:szCs w:val="16"/>
+              </w:rPr>
+            </w:pPr>
+            <w:r>
+              <w:rPr>
+                <w:sz w:val="16"/>
+                <w:szCs w:val="16"/>
+              </w:rPr>
+              <w:t xml:space="preserve">Se possibile all’interno del </w:t>
+            </w:r>
+            <w:proofErr w:type="spellStart"/>
+            <w:r>
+              <w:rPr>
+                <w:sz w:val="16"/>
+                <w:szCs w:val="16"/>
+              </w:rPr>
+              <w:t>rp</w:t>
+            </w:r>
+            <w:proofErr w:type="spellEnd"/>
+          </w:p>
+        </w:tc>
+      </w:tr>
+      <w:tr>
+        <w:trPr>
+          <w:tblCellSpacing w:w="0" w:type="dxa"/>
+        </w:trPr>
+        <w:tc>
+          <w:tcPr>
+            <w:tcW w:w="9580" w:type="dxa"/>
+            <w:gridSpan w:val="2"/>
+            <w:tcBorders>
+              <w:top w:val="outset" w:sz="6" w:space="0" w:color="000000"/>
+              <w:bottom w:val="outset" w:sz="6" w:space="0" w:color="000000"/>
+            </w:tcBorders>
+          </w:tcPr>
+          <w:p>
+            <w:pPr>
+              <w:spacing w:before="100" w:beforeAutospacing="1"/>
+              <w:jc w:val="center"/>
+              <w:rPr>
+                <w:sz w:val="16"/>
+                <w:szCs w:val="16"/>
+              </w:rPr>
+            </w:pPr>
+            <w:r>
+              <w:rPr>
+                <w:b/>
+                <w:bCs/>
+                <w:sz w:val="16"/>
+                <w:szCs w:val="16"/>
+              </w:rPr>
+              <w:t>Sotto requisiti</w:t>
+            </w:r>
+          </w:p>
+        </w:tc>
+      </w:tr>
+      <w:tr>
+        <w:trPr>
+          <w:tblCellSpacing w:w="0" w:type="dxa"/>
+        </w:trPr>
+        <w:tc>
+          <w:tcPr>
+            <w:tcW w:w="1895" w:type="dxa"/>
+            <w:tcBorders>
+              <w:top w:val="outset" w:sz="6" w:space="0" w:color="000000"/>
+              <w:bottom w:val="outset" w:sz="6" w:space="0" w:color="000000"/>
+              <w:right w:val="outset" w:sz="6" w:space="0" w:color="000000"/>
+            </w:tcBorders>
+          </w:tcPr>
+          <w:p>
+            <w:pPr>
+              <w:spacing w:before="100" w:beforeAutospacing="1"/>
+              <w:rPr>
+                <w:b/>
+                <w:sz w:val="16"/>
+                <w:szCs w:val="16"/>
+              </w:rPr>
+            </w:pPr>
+            <w:r>
+              <w:rPr>
+                <w:b/>
+                <w:bCs/>
+                <w:sz w:val="16"/>
+                <w:szCs w:val="16"/>
+              </w:rPr>
+              <w:t>001</w:t>
+            </w:r>
+          </w:p>
+        </w:tc>
+        <w:tc>
+          <w:tcPr>
+            <w:tcW w:w="7685" w:type="dxa"/>
+            <w:tcBorders>
+              <w:top w:val="outset" w:sz="6" w:space="0" w:color="000000"/>
+              <w:left w:val="outset" w:sz="6" w:space="0" w:color="000000"/>
+              <w:bottom w:val="outset" w:sz="6" w:space="0" w:color="000000"/>
+            </w:tcBorders>
+          </w:tcPr>
+          <w:p>
+            <w:pPr>
+              <w:spacing w:before="100" w:beforeAutospacing="1"/>
+              <w:rPr>
+                <w:sz w:val="16"/>
+                <w:szCs w:val="16"/>
+              </w:rPr>
+            </w:pPr>
+          </w:p>
+        </w:tc>
+      </w:tr>
+      <w:tr>
+        <w:trPr>
+          <w:tblCellSpacing w:w="0" w:type="dxa"/>
+        </w:trPr>
+        <w:tc>
+          <w:tcPr>
+            <w:tcW w:w="1895" w:type="dxa"/>
+            <w:tcBorders>
+              <w:top w:val="outset" w:sz="6" w:space="0" w:color="000000"/>
+              <w:bottom w:val="outset" w:sz="6" w:space="0" w:color="000000"/>
+              <w:right w:val="outset" w:sz="6" w:space="0" w:color="000000"/>
+            </w:tcBorders>
+          </w:tcPr>
+          <w:p>
+            <w:pPr>
+              <w:spacing w:before="100" w:beforeAutospacing="1"/>
+              <w:rPr>
+                <w:b/>
+                <w:sz w:val="16"/>
+                <w:szCs w:val="16"/>
+              </w:rPr>
+            </w:pPr>
+            <w:r>
+              <w:rPr>
+                <w:b/>
+                <w:bCs/>
+                <w:sz w:val="16"/>
+                <w:szCs w:val="16"/>
+              </w:rPr>
+              <w:t>002</w:t>
+            </w:r>
+          </w:p>
+        </w:tc>
+        <w:tc>
+          <w:tcPr>
+            <w:tcW w:w="7685" w:type="dxa"/>
+            <w:tcBorders>
+              <w:top w:val="outset" w:sz="6" w:space="0" w:color="000000"/>
+              <w:left w:val="outset" w:sz="6" w:space="0" w:color="000000"/>
+              <w:bottom w:val="outset" w:sz="6" w:space="0" w:color="000000"/>
+            </w:tcBorders>
+          </w:tcPr>
+          <w:p>
+            <w:pPr>
+              <w:spacing w:before="100" w:beforeAutospacing="1"/>
+              <w:rPr>
+                <w:sz w:val="16"/>
+                <w:szCs w:val="16"/>
+              </w:rPr>
+            </w:pPr>
+          </w:p>
+        </w:tc>
+      </w:tr>
+      <w:tr>
+        <w:trPr>
+          <w:tblCellSpacing w:w="0" w:type="dxa"/>
+        </w:trPr>
+        <w:tc>
+          <w:tcPr>
+            <w:tcW w:w="1895" w:type="dxa"/>
+            <w:tcBorders>
+              <w:top w:val="outset" w:sz="6" w:space="0" w:color="000000"/>
+              <w:bottom w:val="outset" w:sz="6" w:space="0" w:color="000000"/>
+              <w:right w:val="outset" w:sz="6" w:space="0" w:color="000000"/>
+            </w:tcBorders>
+          </w:tcPr>
+          <w:p>
+            <w:pPr>
+              <w:spacing w:before="100" w:beforeAutospacing="1"/>
+              <w:rPr>
+                <w:b/>
+                <w:sz w:val="16"/>
+                <w:szCs w:val="16"/>
+              </w:rPr>
+            </w:pPr>
+            <w:r>
+              <w:rPr>
+                <w:b/>
+                <w:bCs/>
+                <w:sz w:val="16"/>
+                <w:szCs w:val="16"/>
+              </w:rPr>
+              <w:t>003</w:t>
+            </w:r>
+          </w:p>
+        </w:tc>
+        <w:tc>
+          <w:tcPr>
+            <w:tcW w:w="7685" w:type="dxa"/>
+            <w:tcBorders>
+              <w:top w:val="outset" w:sz="6" w:space="0" w:color="000000"/>
+              <w:left w:val="outset" w:sz="6" w:space="0" w:color="000000"/>
+              <w:bottom w:val="outset" w:sz="6" w:space="0" w:color="000000"/>
+            </w:tcBorders>
+          </w:tcPr>
+          <w:p>
+            <w:pPr>
+              <w:spacing w:before="100" w:beforeAutospacing="1"/>
+              <w:rPr>
+                <w:sz w:val="16"/>
+                <w:szCs w:val="16"/>
+              </w:rPr>
+            </w:pPr>
+          </w:p>
+        </w:tc>
+      </w:tr>
+      <w:tr>
+        <w:trPr>
+          <w:trHeight w:val="251"/>
+          <w:tblCellSpacing w:w="0" w:type="dxa"/>
+        </w:trPr>
+        <w:tc>
+          <w:tcPr>
+            <w:tcW w:w="9580" w:type="dxa"/>
+            <w:gridSpan w:val="2"/>
+            <w:tcBorders>
+              <w:top w:val="outset" w:sz="6" w:space="0" w:color="000000"/>
+              <w:bottom w:val="outset" w:sz="6" w:space="0" w:color="000000"/>
+            </w:tcBorders>
+          </w:tcPr>
+          <w:p>
+            <w:pPr>
+              <w:spacing w:before="100" w:beforeAutospacing="1"/>
+              <w:jc w:val="center"/>
+              <w:rPr>
+                <w:b/>
+                <w:sz w:val="16"/>
+                <w:szCs w:val="16"/>
+              </w:rPr>
+            </w:pPr>
+            <w:r>
+              <w:rPr>
+                <w:b/>
+                <w:sz w:val="16"/>
+                <w:szCs w:val="16"/>
+              </w:rPr>
+              <w:t xml:space="preserve">ID: </w:t>
+            </w:r>
+            <w:r>
+              <w:rPr>
+                <w:b/>
+                <w:sz w:val="16"/>
+                <w:szCs w:val="16"/>
+              </w:rPr>
+              <w:t>REQ-0</w:t>
+            </w:r>
+            <w:r>
+              <w:rPr>
+                <w:b/>
+                <w:sz w:val="16"/>
+                <w:szCs w:val="16"/>
+              </w:rPr>
+              <w:t>12</w:t>
+            </w:r>
+          </w:p>
+        </w:tc>
+      </w:tr>
+    </w:tbl>
     <w:p/>
     <w:p/>
     <w:tbl>
@@ -8165,7 +7722,6 @@
         </w:tc>
       </w:tr>
     </w:tbl>
-    <w:p/>
     <w:p>
       <w:pPr>
         <w:pStyle w:val="Titolo3"/>
@@ -8252,13 +7808,6 @@
       <w:r>
         <w:t xml:space="preserve">: elementi che compongono il requisito. </w:t>
       </w:r>
-    </w:p>
-    <w:p>
-      <w:pPr>
-        <w:rPr>
-          <w:lang w:val="it-IT"/>
-        </w:rPr>
-      </w:pPr>
     </w:p>
     <w:p>
       <w:pPr>
@@ -8267,6 +7816,7 @@
       </w:pPr>
       <w:bookmarkStart w:id="9" w:name="_Toc94790449"/>
       <w:r>
+        <w:lastRenderedPageBreak/>
         <w:t>Use case</w:t>
       </w:r>
       <w:bookmarkEnd w:id="9"/>
@@ -8276,6 +7826,17 @@
         <w:rPr>
           <w:lang w:val="it-IT"/>
         </w:rPr>
+        <w:sectPr>
+          <w:headerReference w:type="default" r:id="rId8"/>
+          <w:footerReference w:type="default" r:id="rId9"/>
+          <w:headerReference w:type="first" r:id="rId10"/>
+          <w:footerReference w:type="first" r:id="rId11"/>
+          <w:pgSz w:w="11906" w:h="16838"/>
+          <w:pgMar w:top="1985" w:right="1134" w:bottom="1418" w:left="1134" w:header="567" w:footer="567" w:gutter="0"/>
+          <w:pgNumType w:start="1"/>
+          <w:cols w:space="720"/>
+          <w:titlePg/>
+        </w:sectPr>
       </w:pPr>
       <w:r>
         <w:rPr>
@@ -8381,7 +7942,7 @@
     </w:p>
     <w:tbl>
       <w:tblPr>
-        <w:tblW w:w="0" w:type="auto"/>
+        <w:tblW w:w="14345" w:type="dxa"/>
         <w:tblBorders>
           <w:top w:val="single" w:sz="4" w:space="0" w:color="auto"/>
           <w:left w:val="single" w:sz="4" w:space="0" w:color="auto"/>
@@ -8393,12 +7954,15 @@
         <w:tblLook w:val="00A0" w:firstRow="1" w:lastRow="0" w:firstColumn="1" w:lastColumn="0" w:noHBand="0" w:noVBand="0"/>
       </w:tblPr>
       <w:tblGrid>
-        <w:gridCol w:w="9628"/>
+        <w:gridCol w:w="14376"/>
       </w:tblGrid>
       <w:tr>
+        <w:trPr>
+          <w:trHeight w:val="5633"/>
+        </w:trPr>
         <w:tc>
           <w:tcPr>
-            <w:tcW w:w="9628" w:type="dxa"/>
+            <w:tcW w:w="14345" w:type="dxa"/>
             <w:shd w:val="clear" w:color="auto" w:fill="auto"/>
           </w:tcPr>
           <w:p>
@@ -8410,14 +7974,12 @@
             <w:r>
               <w:rPr>
                 <w:noProof/>
-                <w:lang w:val="it-IT"/>
-              </w:rPr>
-              <w:lastRenderedPageBreak/>
+              </w:rPr>
               <w:drawing>
-                <wp:inline distT="0" distB="0" distL="0" distR="0" wp14:anchorId="3C988473" wp14:editId="421E0D4A">
-                  <wp:extent cx="5972175" cy="2876550"/>
-                  <wp:effectExtent l="0" t="0" r="0" b="0"/>
-                  <wp:docPr id="1" name="Immagine 1"/>
+                <wp:inline distT="0" distB="0" distL="0" distR="0" wp14:anchorId="2EFADAA3" wp14:editId="75724B1A">
+                  <wp:extent cx="8983065" cy="3233627"/>
+                  <wp:effectExtent l="0" t="0" r="8890" b="5080"/>
+                  <wp:docPr id="4" name="Immagine 4"/>
                   <wp:cNvGraphicFramePr>
                     <a:graphicFrameLocks xmlns:a="http://schemas.openxmlformats.org/drawingml/2006/main" noChangeAspect="1"/>
                   </wp:cNvGraphicFramePr>
@@ -8431,14 +7993,14 @@
                           </pic:cNvPicPr>
                         </pic:nvPicPr>
                         <pic:blipFill>
-                          <a:blip r:embed="rId8">
+                          <a:blip r:embed="rId12" cstate="print">
                             <a:extLst>
                               <a:ext uri="{28A0092B-C50C-407E-A947-70E740481C1C}">
                                 <a14:useLocalDpi xmlns:a14="http://schemas.microsoft.com/office/drawing/2010/main" val="0"/>
                               </a:ext>
                             </a:extLst>
                           </a:blip>
-                          <a:srcRect r="6310"/>
+                          <a:srcRect/>
                           <a:stretch>
                             <a:fillRect/>
                           </a:stretch>
@@ -8446,7 +8008,7 @@
                         <pic:spPr bwMode="auto">
                           <a:xfrm>
                             <a:off x="0" y="0"/>
-                            <a:ext cx="5972175" cy="2876550"/>
+                            <a:ext cx="9059024" cy="3260970"/>
                           </a:xfrm>
                           <a:prstGeom prst="rect">
                             <a:avLst/>
@@ -8473,33 +8035,23 @@
             <w:r>
               <w:t xml:space="preserve">Figura </w:t>
             </w:r>
-            <w:r>
-              <w:fldChar w:fldCharType="begin"/>
-            </w:r>
-            <w:r>
-              <w:instrText xml:space="preserve"> SEQ Figura \* ARABIC </w:instrText>
-            </w:r>
-            <w:r>
-              <w:fldChar w:fldCharType="separate"/>
-            </w:r>
-            <w:r>
-              <w:rPr>
-                <w:noProof/>
-              </w:rPr>
-              <w:t>1</w:t>
-            </w:r>
-            <w:r>
-              <w:rPr>
-                <w:noProof/>
-              </w:rPr>
-              <w:fldChar w:fldCharType="end"/>
-            </w:r>
-            <w:r>
-              <w:t xml:space="preserve">: Esempio di diagramma di </w:t>
+            <w:fldSimple w:instr=" SEQ Figura \* ARABIC ">
+              <w:r>
+                <w:rPr>
+                  <w:noProof/>
+                </w:rPr>
+                <w:t>1</w:t>
+              </w:r>
+            </w:fldSimple>
+            <w:r>
+              <w:t xml:space="preserve">: </w:t>
+            </w:r>
+            <w:r>
+              <w:t xml:space="preserve">Diagramma di </w:t>
             </w:r>
             <w:proofErr w:type="spellStart"/>
             <w:r>
-              <w:t>Gantt</w:t>
+              <w:t>gantt</w:t>
             </w:r>
             <w:proofErr w:type="spellEnd"/>
             <w:r>
@@ -8515,13 +8067,6 @@
           <w:lang w:val="it-IT"/>
         </w:rPr>
       </w:pPr>
-    </w:p>
-    <w:p>
-      <w:pPr>
-        <w:rPr>
-          <w:lang w:val="it-IT"/>
-        </w:rPr>
-      </w:pPr>
       <w:r>
         <w:rPr>
           <w:lang w:val="it-IT"/>
@@ -8566,6 +8111,35 @@
         </w:rPr>
         <w:t>), dovranno apparire in questo capitolo.</w:t>
       </w:r>
+    </w:p>
+    <w:p>
+      <w:pPr>
+        <w:rPr>
+          <w:lang w:val="it-IT"/>
+        </w:rPr>
+        <w:sectPr>
+          <w:pgSz w:w="16838" w:h="11906" w:orient="landscape"/>
+          <w:pgMar w:top="1134" w:right="1985" w:bottom="1134" w:left="1418" w:header="567" w:footer="567" w:gutter="0"/>
+          <w:pgNumType w:start="1"/>
+          <w:cols w:space="720"/>
+          <w:titlePg/>
+          <w:docGrid w:linePitch="272"/>
+        </w:sectPr>
+      </w:pPr>
+    </w:p>
+    <w:p>
+      <w:pPr>
+        <w:rPr>
+          <w:lang w:val="it-IT"/>
+        </w:rPr>
+      </w:pPr>
+    </w:p>
+    <w:p>
+      <w:pPr>
+        <w:rPr>
+          <w:lang w:val="it-IT"/>
+        </w:rPr>
+      </w:pPr>
     </w:p>
     <w:p>
       <w:pPr>
@@ -9088,6 +8662,7 @@
         <w:rPr>
           <w:lang w:val="it-IT"/>
         </w:rPr>
+        <w:lastRenderedPageBreak/>
         <w:t>Classi e metodi.</w:t>
       </w:r>
     </w:p>
@@ -9174,16 +8749,6 @@
     </w:p>
     <w:p>
       <w:pPr>
-        <w:rPr>
-          <w:lang w:val="it-IT"/>
-        </w:rPr>
-      </w:pPr>
-      <w:r>
-        <w:br w:type="page"/>
-      </w:r>
-    </w:p>
-    <w:p>
-      <w:pPr>
         <w:pStyle w:val="Titolo1"/>
         <w:pBdr>
           <w:bottom w:val="single" w:sz="4" w:space="1" w:color="auto"/>
@@ -9192,7 +8757,6 @@
       <w:bookmarkStart w:id="26" w:name="_Toc461179222"/>
       <w:bookmarkStart w:id="27" w:name="_Toc94790459"/>
       <w:r>
-        <w:lastRenderedPageBreak/>
         <w:t>Implementazione</w:t>
       </w:r>
       <w:bookmarkEnd w:id="26"/>
@@ -10311,21 +9875,11 @@
     <w:p>
       <w:pPr>
         <w:rPr>
-          <w:lang w:val="en-US"/>
-        </w:rPr>
-      </w:pPr>
-    </w:p>
-    <w:p>
-      <w:pPr>
-        <w:rPr>
           <w:b/>
           <w:lang w:val="it-IT"/>
         </w:rPr>
       </w:pPr>
       <w:bookmarkStart w:id="32" w:name="_Toc461179225"/>
-      <w:r>
-        <w:br w:type="page"/>
-      </w:r>
     </w:p>
     <w:p>
       <w:pPr>
@@ -10333,7 +9887,6 @@
       </w:pPr>
       <w:bookmarkStart w:id="33" w:name="_Toc94790462"/>
       <w:r>
-        <w:lastRenderedPageBreak/>
         <w:t>Risultati test</w:t>
       </w:r>
       <w:bookmarkEnd w:id="32"/>
@@ -11473,10 +11026,6 @@
       </w:pPr>
     </w:p>
     <w:sectPr>
-      <w:headerReference w:type="default" r:id="rId9"/>
-      <w:footerReference w:type="default" r:id="rId10"/>
-      <w:headerReference w:type="first" r:id="rId11"/>
-      <w:footerReference w:type="first" r:id="rId12"/>
       <w:pgSz w:w="11906" w:h="16838"/>
       <w:pgMar w:top="1985" w:right="1134" w:bottom="1418" w:left="1134" w:header="567" w:footer="567" w:gutter="0"/>
       <w:pgNumType w:start="1"/>
@@ -11523,63 +11072,50 @@
     <w:r>
       <w:tab/>
     </w:r>
-    <w:r>
-      <w:fldChar w:fldCharType="begin"/>
-    </w:r>
-    <w:r>
-      <w:instrText xml:space="preserve"> FILENAME </w:instrText>
-    </w:r>
-    <w:r>
-      <w:fldChar w:fldCharType="separate"/>
-    </w:r>
-    <w:r>
-      <w:rPr>
-        <w:noProof/>
-      </w:rPr>
-      <w:t>Documenta</w:t>
-    </w:r>
-    <w:r>
-      <w:rPr>
-        <w:noProof/>
-      </w:rPr>
-      <w:fldChar w:fldCharType="begin"/>
-    </w:r>
-    <w:r>
-      <w:rPr>
-        <w:noProof/>
-      </w:rPr>
-      <w:instrText xml:space="preserve"> FILENAME \* MERGEFORMAT </w:instrText>
-    </w:r>
-    <w:r>
-      <w:rPr>
-        <w:noProof/>
-      </w:rPr>
-      <w:fldChar w:fldCharType="separate"/>
-    </w:r>
-    <w:r>
-      <w:rPr>
-        <w:noProof/>
-      </w:rPr>
-      <w:t>DocumentazioneReverseProxyReteNera</w:t>
-    </w:r>
-    <w:r>
-      <w:rPr>
-        <w:noProof/>
-      </w:rPr>
-      <w:fldChar w:fldCharType="end"/>
-    </w:r>
-    <w:r>
-      <w:rPr>
-        <w:noProof/>
-      </w:rPr>
-      <w:t>zioneSpacewar.docx</w:t>
-    </w:r>
-    <w:r>
-      <w:rPr>
-        <w:noProof/>
-      </w:rPr>
-      <w:fldChar w:fldCharType="end"/>
-    </w:r>
+    <w:fldSimple w:instr=" FILENAME ">
+      <w:r>
+        <w:rPr>
+          <w:noProof/>
+        </w:rPr>
+        <w:t>Documenta</w:t>
+      </w:r>
+      <w:r>
+        <w:rPr>
+          <w:noProof/>
+        </w:rPr>
+        <w:fldChar w:fldCharType="begin"/>
+      </w:r>
+      <w:r>
+        <w:rPr>
+          <w:noProof/>
+        </w:rPr>
+        <w:instrText xml:space="preserve"> FILENAME \* MERGEFORMAT </w:instrText>
+      </w:r>
+      <w:r>
+        <w:rPr>
+          <w:noProof/>
+        </w:rPr>
+        <w:fldChar w:fldCharType="separate"/>
+      </w:r>
+      <w:r>
+        <w:rPr>
+          <w:noProof/>
+        </w:rPr>
+        <w:t>DocumentazioneReverseProxyReteNera</w:t>
+      </w:r>
+      <w:r>
+        <w:rPr>
+          <w:noProof/>
+        </w:rPr>
+        <w:fldChar w:fldCharType="end"/>
+      </w:r>
+      <w:r>
+        <w:rPr>
+          <w:noProof/>
+        </w:rPr>
+        <w:t>zioneSpacewar.docx</w:t>
+      </w:r>
+    </w:fldSimple>
     <w:r>
       <w:tab/>
       <w:t>Versione: 09.09.2022</w:t>
@@ -11897,15 +11433,13 @@
           </w:pPr>
           <w:r>
             <w:rPr>
-              <w:rFonts w:cs="Arial"/>
               <w:noProof/>
-              <w:sz w:val="28"/>
             </w:rPr>
             <w:drawing>
-              <wp:inline distT="0" distB="0" distL="0" distR="0" wp14:anchorId="47679B3C" wp14:editId="6CBB2776">
-                <wp:extent cx="609600" cy="609600"/>
+              <wp:inline distT="0" distB="0" distL="0" distR="0" wp14:anchorId="1BFB7CDC" wp14:editId="1B7B2018">
+                <wp:extent cx="980440" cy="980440"/>
                 <wp:effectExtent l="0" t="0" r="0" b="0"/>
-                <wp:docPr id="2" name="Immagine 2"/>
+                <wp:docPr id="7" name="Immagine 7"/>
                 <wp:cNvGraphicFramePr>
                   <a:graphicFrameLocks xmlns:a="http://schemas.openxmlformats.org/drawingml/2006/main" noChangeAspect="1"/>
                 </wp:cNvGraphicFramePr>
@@ -11913,7 +11447,7 @@
                   <a:graphicData uri="http://schemas.openxmlformats.org/drawingml/2006/picture">
                     <pic:pic xmlns:pic="http://schemas.openxmlformats.org/drawingml/2006/picture">
                       <pic:nvPicPr>
-                        <pic:cNvPr id="0" name="Picture 2"/>
+                        <pic:cNvPr id="0" name="Picture 6"/>
                         <pic:cNvPicPr>
                           <a:picLocks noChangeAspect="1" noChangeArrowheads="1"/>
                         </pic:cNvPicPr>
@@ -11934,7 +11468,7 @@
                       <pic:spPr bwMode="auto">
                         <a:xfrm>
                           <a:off x="0" y="0"/>
-                          <a:ext cx="609600" cy="609600"/>
+                          <a:ext cx="980440" cy="980440"/>
                         </a:xfrm>
                         <a:prstGeom prst="rect">
                           <a:avLst/>
@@ -12213,7 +11747,7 @@
 <w:hdr xmlns:wpc="http://schemas.microsoft.com/office/word/2010/wordprocessingCanvas" xmlns:cx="http://schemas.microsoft.com/office/drawing/2014/chartex" xmlns:cx1="http://schemas.microsoft.com/office/drawing/2015/9/8/chartex" xmlns:cx2="http://schemas.microsoft.com/office/drawing/2015/10/21/chartex" xmlns:cx3="http://schemas.microsoft.com/office/drawing/2016/5/9/chartex" xmlns:cx4="http://schemas.microsoft.com/office/drawing/2016/5/10/chartex" xmlns:cx5="http://schemas.microsoft.com/office/drawing/2016/5/11/chartex" xmlns:cx6="http://schemas.microsoft.com/office/drawing/2016/5/12/chartex" xmlns:cx7="http://schemas.microsoft.com/office/drawing/2016/5/13/chartex" xmlns:cx8="http://schemas.microsoft.com/office/drawing/2016/5/14/chartex" xmlns:mc="http://schemas.openxmlformats.org/markup-compatibility/2006" xmlns:aink="http://schemas.microsoft.com/office/drawing/2016/ink" xmlns:am3d="http://schemas.microsoft.com/office/drawing/2017/model3d" xmlns:o="urn:schemas-microsoft-com:office:office" xmlns:r="http://schemas.openxmlformats.org/officeDocument/2006/relationships" xmlns:m="http://schemas.openxmlformats.org/officeDocument/2006/math" xmlns:v="urn:schemas-microsoft-com:vml" xmlns:wp14="http://schemas.microsoft.com/office/word/2010/wordprocessingDrawing" xmlns:wp="http://schemas.openxmlformats.org/drawingml/2006/wordprocessingDrawing" xmlns:w10="urn:schemas-microsoft-com:office:word" xmlns:w="http://schemas.openxmlformats.org/wordprocessingml/2006/main" xmlns:w14="http://schemas.microsoft.com/office/word/2010/wordml" xmlns:w15="http://schemas.microsoft.com/office/word/2012/wordml" xmlns:w16cid="http://schemas.microsoft.com/office/word/2016/wordml/cid" xmlns:w16se="http://schemas.microsoft.com/office/word/2015/wordml/symex" xmlns:wpg="http://schemas.microsoft.com/office/word/2010/wordprocessingGroup" xmlns:wpi="http://schemas.microsoft.com/office/word/2010/wordprocessingInk" xmlns:wne="http://schemas.microsoft.com/office/word/2006/wordml" xmlns:wps="http://schemas.microsoft.com/office/word/2010/wordprocessingShape" mc:Ignorable="w14 w15 w16se w16cid wp14">
   <w:tbl>
     <w:tblPr>
-      <w:tblW w:w="9644" w:type="dxa"/>
+      <w:tblW w:w="14338" w:type="dxa"/>
       <w:tblBorders>
         <w:top w:val="single" w:sz="4" w:space="0" w:color="auto"/>
         <w:left w:val="single" w:sz="4" w:space="0" w:color="auto"/>
@@ -12228,16 +11762,16 @@
       <w:tblLook w:val="0000" w:firstRow="0" w:lastRow="0" w:firstColumn="0" w:lastColumn="0" w:noHBand="0" w:noVBand="0"/>
     </w:tblPr>
     <w:tblGrid>
-      <w:gridCol w:w="964"/>
-      <w:gridCol w:w="8680"/>
+      <w:gridCol w:w="1433"/>
+      <w:gridCol w:w="12905"/>
     </w:tblGrid>
     <w:tr>
       <w:trPr>
-        <w:trHeight w:hRule="exact" w:val="482"/>
+        <w:trHeight w:hRule="exact" w:val="459"/>
       </w:trPr>
       <w:tc>
         <w:tcPr>
-          <w:tcW w:w="964" w:type="dxa"/>
+          <w:tcW w:w="1433" w:type="dxa"/>
           <w:vMerge w:val="restart"/>
           <w:tcBorders>
             <w:top w:val="single" w:sz="4" w:space="0" w:color="auto"/>
@@ -12263,15 +11797,13 @@
           </w:pPr>
           <w:r>
             <w:rPr>
-              <w:rFonts w:cs="Arial"/>
               <w:noProof/>
-              <w:sz w:val="28"/>
             </w:rPr>
             <w:drawing>
-              <wp:inline distT="0" distB="0" distL="0" distR="0" wp14:anchorId="62E5B9D9" wp14:editId="2217ADE6">
-                <wp:extent cx="609600" cy="609600"/>
+              <wp:inline distT="0" distB="0" distL="0" distR="0" wp14:anchorId="4A693C04" wp14:editId="565DEBA1">
+                <wp:extent cx="980236" cy="980236"/>
                 <wp:effectExtent l="0" t="0" r="0" b="0"/>
-                <wp:docPr id="3" name="Immagine 3"/>
+                <wp:docPr id="5" name="Immagine 5"/>
                 <wp:cNvGraphicFramePr>
                   <a:graphicFrameLocks xmlns:a="http://schemas.openxmlformats.org/drawingml/2006/main" noChangeAspect="1"/>
                 </wp:cNvGraphicFramePr>
@@ -12300,7 +11832,7 @@
                       <pic:spPr bwMode="auto">
                         <a:xfrm>
                           <a:off x="0" y="0"/>
-                          <a:ext cx="609600" cy="609600"/>
+                          <a:ext cx="983581" cy="983581"/>
                         </a:xfrm>
                         <a:prstGeom prst="rect">
                           <a:avLst/>
@@ -12320,7 +11852,7 @@
       </w:tc>
       <w:tc>
         <w:tcPr>
-          <w:tcW w:w="8680" w:type="dxa"/>
+          <w:tcW w:w="12905" w:type="dxa"/>
           <w:tcBorders>
             <w:top w:val="single" w:sz="4" w:space="0" w:color="auto"/>
             <w:left w:val="single" w:sz="4" w:space="0" w:color="auto"/>
@@ -12358,11 +11890,11 @@
     </w:tr>
     <w:tr>
       <w:trPr>
-        <w:trHeight w:hRule="exact" w:val="482"/>
+        <w:trHeight w:hRule="exact" w:val="459"/>
       </w:trPr>
       <w:tc>
         <w:tcPr>
-          <w:tcW w:w="964" w:type="dxa"/>
+          <w:tcW w:w="1433" w:type="dxa"/>
           <w:vMerge/>
           <w:tcBorders>
             <w:top w:val="single" w:sz="4" w:space="0" w:color="auto"/>
@@ -12387,7 +11919,7 @@
       </w:tc>
       <w:tc>
         <w:tcPr>
-          <w:tcW w:w="8680" w:type="dxa"/>
+          <w:tcW w:w="12905" w:type="dxa"/>
           <w:tcBorders>
             <w:top w:val="single" w:sz="4" w:space="0" w:color="auto"/>
             <w:left w:val="single" w:sz="4" w:space="0" w:color="auto"/>
@@ -15933,7 +15465,7 @@
 </file>
 
 <file path=customXml/itemProps1.xml><?xml version="1.0" encoding="utf-8"?>
-<ds:datastoreItem xmlns:ds="http://schemas.openxmlformats.org/officeDocument/2006/customXml" ds:itemID="{9AB668B3-FD5F-43C4-AD2A-3BD1258FE944}">
+<ds:datastoreItem xmlns:ds="http://schemas.openxmlformats.org/officeDocument/2006/customXml" ds:itemID="{6E5E27A7-11C4-4070-AE6C-C98B7D54895D}">
   <ds:schemaRefs>
     <ds:schemaRef ds:uri="http://schemas.openxmlformats.org/officeDocument/2006/bibliography"/>
   </ds:schemaRefs>

</xml_diff>